<commit_message>
lab done, all enginering method complete. unitary proves implemeted for each method. saddly without interface
</commit_message>
<xml_diff>
--- a/LabMinecraft/docs/Engineering method .docx
+++ b/LabMinecraft/docs/Engineering method .docx
@@ -1280,14 +1280,27 @@
                             <w:r>
                               <w:t xml:space="preserve">Ilustración </w:t>
                             </w:r>
-                            <w:fldSimple w:instr=" SEQ Ilustración \* ARABIC ">
-                              <w:r>
-                                <w:rPr>
-                                  <w:noProof/>
-                                </w:rPr>
-                                <w:t>1</w:t>
-                              </w:r>
-                            </w:fldSimple>
+                            <w:r>
+                              <w:fldChar w:fldCharType="begin"/>
+                            </w:r>
+                            <w:r>
+                              <w:instrText xml:space="preserve"> SEQ Ilustración \* ARABIC </w:instrText>
+                            </w:r>
+                            <w:r>
+                              <w:fldChar w:fldCharType="separate"/>
+                            </w:r>
+                            <w:r>
+                              <w:rPr>
+                                <w:noProof/>
+                              </w:rPr>
+                              <w:t>1</w:t>
+                            </w:r>
+                            <w:r>
+                              <w:rPr>
+                                <w:noProof/>
+                              </w:rPr>
+                              <w:fldChar w:fldCharType="end"/>
+                            </w:r>
                           </w:p>
                         </w:txbxContent>
                       </wps:txbx>
@@ -1322,14 +1335,27 @@
                       <w:r>
                         <w:t xml:space="preserve">Ilustración </w:t>
                       </w:r>
-                      <w:fldSimple w:instr=" SEQ Ilustración \* ARABIC ">
-                        <w:r>
-                          <w:rPr>
-                            <w:noProof/>
-                          </w:rPr>
-                          <w:t>1</w:t>
-                        </w:r>
-                      </w:fldSimple>
+                      <w:r>
+                        <w:fldChar w:fldCharType="begin"/>
+                      </w:r>
+                      <w:r>
+                        <w:instrText xml:space="preserve"> SEQ Ilustración \* ARABIC </w:instrText>
+                      </w:r>
+                      <w:r>
+                        <w:fldChar w:fldCharType="separate"/>
+                      </w:r>
+                      <w:r>
+                        <w:rPr>
+                          <w:noProof/>
+                        </w:rPr>
+                        <w:t>1</w:t>
+                      </w:r>
+                      <w:r>
+                        <w:rPr>
+                          <w:noProof/>
+                        </w:rPr>
+                        <w:fldChar w:fldCharType="end"/>
+                      </w:r>
                     </w:p>
                   </w:txbxContent>
                 </v:textbox>
@@ -1714,7 +1740,7 @@
           </mc:Choice>
           <mc:Fallback>
             <w:pict>
-              <v:shapetype w14:anchorId="022DBE79" id="_x0000_t13" coordsize="21600,21600" o:spt="13" adj="16200,5400" path="m@0,l@0@1,0@1,0@2@0@2@0,21600,21600,10800xe">
+              <v:shapetype w14:anchorId="70F9F0D2" id="_x0000_t13" coordsize="21600,21600" o:spt="13" adj="16200,5400" path="m@0,l@0@1,0@1,0@2@0@2@0,21600,21600,10800xe">
                 <v:stroke joinstyle="miter"/>
                 <v:formulas>
                   <v:f eqn="val #0"/>
@@ -1798,7 +1824,7 @@
           </mc:Choice>
           <mc:Fallback>
             <w:pict>
-              <v:shape w14:anchorId="10DAB4BC" id="Arrow: Right 6" o:spid="_x0000_s1026" type="#_x0000_t13" style="position:absolute;margin-left:95.5pt;margin-top:11.7pt;width:20.5pt;height:17pt;z-index:251661312;visibility:visible;mso-wrap-style:square;mso-wrap-distance-left:9pt;mso-wrap-distance-top:0;mso-wrap-distance-right:9pt;mso-wrap-distance-bottom:0;mso-position-horizontal:absolute;mso-position-horizontal-relative:text;mso-position-vertical:absolute;mso-position-vertical-relative:text;v-text-anchor:middle" o:gfxdata="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" adj="12644" fillcolor="#4472c4 [3204]" strokecolor="#1f3763 [1604]" strokeweight="1pt"/>
+              <v:shape w14:anchorId="30FE5C71" id="Arrow: Right 6" o:spid="_x0000_s1026" type="#_x0000_t13" style="position:absolute;margin-left:95.5pt;margin-top:11.7pt;width:20.5pt;height:17pt;z-index:251661312;visibility:visible;mso-wrap-style:square;mso-wrap-distance-left:9pt;mso-wrap-distance-top:0;mso-wrap-distance-right:9pt;mso-wrap-distance-bottom:0;mso-position-horizontal:absolute;mso-position-horizontal-relative:text;mso-position-vertical:absolute;mso-position-vertical-relative:text;v-text-anchor:middle" o:gfxdata="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" adj="12644" fillcolor="#4472c4 [3204]" strokecolor="#1f3763 [1604]" strokeweight="1pt"/>
             </w:pict>
           </mc:Fallback>
         </mc:AlternateContent>
@@ -1858,14 +1884,27 @@
       <w:r>
         <w:t xml:space="preserve">Ilustración </w:t>
       </w:r>
-      <w:fldSimple w:instr=" SEQ Ilustración \* ARABIC ">
-        <w:r>
-          <w:rPr>
-            <w:noProof/>
-          </w:rPr>
-          <w:t>2</w:t>
-        </w:r>
-      </w:fldSimple>
+      <w:r>
+        <w:fldChar w:fldCharType="begin"/>
+      </w:r>
+      <w:r>
+        <w:instrText xml:space="preserve"> SEQ Ilustración \* ARABIC </w:instrText>
+      </w:r>
+      <w:r>
+        <w:fldChar w:fldCharType="separate"/>
+      </w:r>
+      <w:r>
+        <w:rPr>
+          <w:noProof/>
+        </w:rPr>
+        <w:t>2</w:t>
+      </w:r>
+      <w:r>
+        <w:rPr>
+          <w:noProof/>
+        </w:rPr>
+        <w:fldChar w:fldCharType="end"/>
+      </w:r>
     </w:p>
     <w:p>
       <w:pPr>
@@ -1986,14 +2025,27 @@
                             <w:r>
                               <w:t xml:space="preserve">Ilustración </w:t>
                             </w:r>
-                            <w:fldSimple w:instr=" SEQ Ilustración \* ARABIC ">
-                              <w:r>
-                                <w:rPr>
-                                  <w:noProof/>
-                                </w:rPr>
-                                <w:t>3</w:t>
-                              </w:r>
-                            </w:fldSimple>
+                            <w:r>
+                              <w:fldChar w:fldCharType="begin"/>
+                            </w:r>
+                            <w:r>
+                              <w:instrText xml:space="preserve"> SEQ Ilustración \* ARABIC </w:instrText>
+                            </w:r>
+                            <w:r>
+                              <w:fldChar w:fldCharType="separate"/>
+                            </w:r>
+                            <w:r>
+                              <w:rPr>
+                                <w:noProof/>
+                              </w:rPr>
+                              <w:t>3</w:t>
+                            </w:r>
+                            <w:r>
+                              <w:rPr>
+                                <w:noProof/>
+                              </w:rPr>
+                              <w:fldChar w:fldCharType="end"/>
+                            </w:r>
                           </w:p>
                         </w:txbxContent>
                       </wps:txbx>
@@ -2024,14 +2076,27 @@
                       <w:r>
                         <w:t xml:space="preserve">Ilustración </w:t>
                       </w:r>
-                      <w:fldSimple w:instr=" SEQ Ilustración \* ARABIC ">
-                        <w:r>
-                          <w:rPr>
-                            <w:noProof/>
-                          </w:rPr>
-                          <w:t>3</w:t>
-                        </w:r>
-                      </w:fldSimple>
+                      <w:r>
+                        <w:fldChar w:fldCharType="begin"/>
+                      </w:r>
+                      <w:r>
+                        <w:instrText xml:space="preserve"> SEQ Ilustración \* ARABIC </w:instrText>
+                      </w:r>
+                      <w:r>
+                        <w:fldChar w:fldCharType="separate"/>
+                      </w:r>
+                      <w:r>
+                        <w:rPr>
+                          <w:noProof/>
+                        </w:rPr>
+                        <w:t>3</w:t>
+                      </w:r>
+                      <w:r>
+                        <w:rPr>
+                          <w:noProof/>
+                        </w:rPr>
+                        <w:fldChar w:fldCharType="end"/>
+                      </w:r>
                     </w:p>
                   </w:txbxContent>
                 </v:textbox>
@@ -2196,23 +2261,7 @@
           </mc:Choice>
           <mc:Fallback>
             <w:pict>
-              <v:shapetype w14:anchorId="354DE92F" id="_x0000_t13" coordsize="21600,21600" o:spt="13" adj="16200,5400" path="m@0,l@0@1,0@1,0@2@0@2@0,21600,21600,10800xe">
-                <v:stroke joinstyle="miter"/>
-                <v:formulas>
-                  <v:f eqn="val #0"/>
-                  <v:f eqn="val #1"/>
-                  <v:f eqn="sum height 0 #1"/>
-                  <v:f eqn="sum 10800 0 #1"/>
-                  <v:f eqn="sum width 0 #0"/>
-                  <v:f eqn="prod @4 @3 10800"/>
-                  <v:f eqn="sum width 0 @5"/>
-                </v:formulas>
-                <v:path o:connecttype="custom" o:connectlocs="@0,0;0,10800;@0,21600;21600,10800" o:connectangles="270,180,90,0" textboxrect="0,@1,@6,@2"/>
-                <v:handles>
-                  <v:h position="#0,#1" xrange="0,21600" yrange="0,10800"/>
-                </v:handles>
-              </v:shapetype>
-              <v:shape id="Arrow: Right 10" o:spid="_x0000_s1026" type="#_x0000_t13" style="position:absolute;margin-left:363.5pt;margin-top:2.85pt;width:20.5pt;height:17pt;rotation:90;z-index:251668480;visibility:visible;mso-wrap-style:square;mso-wrap-distance-left:9pt;mso-wrap-distance-top:0;mso-wrap-distance-right:9pt;mso-wrap-distance-bottom:0;mso-position-horizontal:absolute;mso-position-horizontal-relative:text;mso-position-vertical:absolute;mso-position-vertical-relative:text;v-text-anchor:middle" o:gfxdata="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" adj="12644" fillcolor="#4472c4 [3204]" strokecolor="#1f3763 [1604]" strokeweight="1pt"/>
+              <v:shape w14:anchorId="01C7250C" id="Arrow: Right 10" o:spid="_x0000_s1026" type="#_x0000_t13" style="position:absolute;margin-left:363.5pt;margin-top:2.85pt;width:20.5pt;height:17pt;rotation:90;z-index:251668480;visibility:visible;mso-wrap-style:square;mso-wrap-distance-left:9pt;mso-wrap-distance-top:0;mso-wrap-distance-right:9pt;mso-wrap-distance-bottom:0;mso-position-horizontal:absolute;mso-position-horizontal-relative:text;mso-position-vertical:absolute;mso-position-vertical-relative:text;v-text-anchor:middle" o:gfxdata="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" adj="12644" fillcolor="#4472c4 [3204]" strokecolor="#1f3763 [1604]" strokeweight="1pt"/>
             </w:pict>
           </mc:Fallback>
         </mc:AlternateContent>
@@ -4936,18 +4985,7 @@
           <w:szCs w:val="20"/>
           <w:lang w:val="es-CO" w:eastAsia="es-CO"/>
         </w:rPr>
-        <w:t xml:space="preserve">Esta aproximación nos muestra que ítems de diferente tipo se guardaran en slots diferentes y al ser llenado un stack se enlazara el siguiente stack del mismo tipo de ítem encima de este, así el agregar siempre será muy cercano a O(1) y tendré los stacks del  mismo tipo en un lugar para hacer mas eficiente los requisitos </w:t>
-      </w:r>
-      <w:bookmarkStart w:id="0" w:name="_GoBack"/>
-      <w:bookmarkEnd w:id="0"/>
-      <w:r>
-        <w:rPr>
-          <w:rFonts w:eastAsia="Times New Roman" w:cs="Segoe UI"/>
-          <w:sz w:val="20"/>
-          <w:szCs w:val="20"/>
-          <w:lang w:val="es-CO" w:eastAsia="es-CO"/>
-        </w:rPr>
-        <w:t>dos y tres.</w:t>
+        <w:t>Esta aproximación nos muestra que ítems de diferente tipo se guardaran en slots diferentes y al ser llenado un stack se enlazara el siguiente stack del mismo tipo de ítem encima de este, así el agregar siempre será muy cercano a O(1) y tendré los stacks del  mismo tipo en un lugar para hacer mas eficiente los requisitos dos y tres.</w:t>
       </w:r>
     </w:p>
     <w:p>
@@ -4960,6 +4998,656 @@
         </w:rPr>
       </w:pPr>
     </w:p>
+    <w:p>
+      <w:pPr>
+        <w:spacing w:after="0" w:line="240" w:lineRule="auto"/>
+        <w:jc w:val="both"/>
+        <w:textAlignment w:val="baseline"/>
+        <w:rPr>
+          <w:rFonts w:ascii="Calibri" w:eastAsia="Times New Roman" w:hAnsi="Calibri" w:cs="Calibri"/>
+          <w:sz w:val="20"/>
+          <w:szCs w:val="20"/>
+          <w:lang w:val="es-CO" w:eastAsia="es-CO"/>
+        </w:rPr>
+      </w:pPr>
+      <w:r>
+        <w:rPr>
+          <w:rFonts w:ascii="Calibri" w:eastAsia="Times New Roman" w:hAnsi="Calibri" w:cs="Calibri"/>
+          <w:b/>
+          <w:bCs/>
+          <w:sz w:val="20"/>
+          <w:szCs w:val="20"/>
+          <w:lang w:eastAsia="es-CO"/>
+        </w:rPr>
+        <w:t xml:space="preserve">FASE </w:t>
+      </w:r>
+      <w:r>
+        <w:rPr>
+          <w:rFonts w:ascii="Calibri" w:eastAsia="Times New Roman" w:hAnsi="Calibri" w:cs="Calibri"/>
+          <w:b/>
+          <w:bCs/>
+          <w:sz w:val="20"/>
+          <w:szCs w:val="20"/>
+          <w:lang w:eastAsia="es-CO"/>
+        </w:rPr>
+        <w:t>6</w:t>
+      </w:r>
+      <w:r>
+        <w:rPr>
+          <w:rFonts w:ascii="Calibri" w:eastAsia="Times New Roman" w:hAnsi="Calibri" w:cs="Calibri"/>
+          <w:b/>
+          <w:bCs/>
+          <w:sz w:val="20"/>
+          <w:szCs w:val="20"/>
+          <w:lang w:eastAsia="es-CO"/>
+        </w:rPr>
+        <w:t xml:space="preserve">: </w:t>
+      </w:r>
+      <w:r>
+        <w:rPr>
+          <w:rFonts w:ascii="Calibri" w:eastAsia="Times New Roman" w:hAnsi="Calibri" w:cs="Calibri"/>
+          <w:b/>
+          <w:bCs/>
+          <w:sz w:val="20"/>
+          <w:szCs w:val="20"/>
+          <w:lang w:eastAsia="es-CO"/>
+        </w:rPr>
+        <w:t>PREPARACION DE INFORME Y ESPECIFICACIONES</w:t>
+      </w:r>
+    </w:p>
+    <w:p>
+      <w:pPr>
+        <w:spacing w:after="0" w:line="240" w:lineRule="auto"/>
+        <w:jc w:val="both"/>
+        <w:textAlignment w:val="baseline"/>
+        <w:rPr>
+          <w:rFonts w:ascii="Calibri" w:eastAsia="Times New Roman" w:hAnsi="Calibri" w:cs="Calibri"/>
+          <w:sz w:val="20"/>
+          <w:szCs w:val="20"/>
+          <w:lang w:val="es-CO" w:eastAsia="es-CO"/>
+        </w:rPr>
+      </w:pPr>
+    </w:p>
+    <w:p>
+      <w:pPr>
+        <w:spacing w:after="0" w:line="240" w:lineRule="auto"/>
+        <w:jc w:val="both"/>
+        <w:textAlignment w:val="baseline"/>
+        <w:rPr>
+          <w:rFonts w:ascii="Segoe UI" w:eastAsia="Times New Roman" w:hAnsi="Segoe UI" w:cs="Segoe UI"/>
+          <w:sz w:val="18"/>
+          <w:szCs w:val="18"/>
+          <w:u w:val="single"/>
+          <w:lang w:val="es-CO" w:eastAsia="es-CO"/>
+        </w:rPr>
+      </w:pPr>
+      <w:r>
+        <w:rPr>
+          <w:rFonts w:ascii="Calibri" w:eastAsia="Times New Roman" w:hAnsi="Calibri" w:cs="Calibri"/>
+          <w:sz w:val="20"/>
+          <w:szCs w:val="20"/>
+          <w:u w:val="single"/>
+          <w:lang w:val="es-CO" w:eastAsia="es-CO"/>
+        </w:rPr>
+        <w:t>Diagrama de clases:</w:t>
+      </w:r>
+    </w:p>
+    <w:p>
+      <w:pPr>
+        <w:spacing w:after="0" w:line="240" w:lineRule="auto"/>
+        <w:jc w:val="both"/>
+        <w:textAlignment w:val="baseline"/>
+        <w:rPr>
+          <w:rFonts w:ascii="Segoe UI" w:eastAsia="Times New Roman" w:hAnsi="Segoe UI" w:cs="Segoe UI"/>
+          <w:sz w:val="18"/>
+          <w:szCs w:val="18"/>
+          <w:lang w:val="es-CO" w:eastAsia="es-CO"/>
+        </w:rPr>
+      </w:pPr>
+      <w:r>
+        <w:rPr>
+          <w:rFonts w:ascii="Calibri" w:eastAsia="Times New Roman" w:hAnsi="Calibri" w:cs="Calibri"/>
+          <w:sz w:val="20"/>
+          <w:szCs w:val="20"/>
+          <w:lang w:val="es-CO" w:eastAsia="es-CO"/>
+        </w:rPr>
+        <w:t> </w:t>
+      </w:r>
+    </w:p>
+    <w:p>
+      <w:pPr>
+        <w:rPr>
+          <w:rFonts w:ascii="Calibri" w:eastAsia="Times New Roman" w:hAnsi="Calibri" w:cs="Calibri"/>
+          <w:sz w:val="20"/>
+          <w:szCs w:val="20"/>
+          <w:lang w:eastAsia="es-CO"/>
+        </w:rPr>
+      </w:pPr>
+      <w:r>
+        <w:rPr>
+          <w:rFonts w:ascii="Calibri" w:eastAsia="Times New Roman" w:hAnsi="Calibri" w:cs="Calibri"/>
+          <w:noProof/>
+          <w:sz w:val="20"/>
+          <w:szCs w:val="20"/>
+          <w:lang w:eastAsia="es-CO"/>
+        </w:rPr>
+        <w:drawing>
+          <wp:inline distT="0" distB="0" distL="0" distR="0" wp14:anchorId="5D30FCD4" wp14:editId="42D8B51D">
+            <wp:extent cx="3040895" cy="4545675"/>
+            <wp:effectExtent l="0" t="0" r="7620" b="7620"/>
+            <wp:docPr id="1" name="Picture 1"/>
+            <wp:cNvGraphicFramePr>
+              <a:graphicFrameLocks xmlns:a="http://schemas.openxmlformats.org/drawingml/2006/main" noChangeAspect="1"/>
+            </wp:cNvGraphicFramePr>
+            <a:graphic xmlns:a="http://schemas.openxmlformats.org/drawingml/2006/main">
+              <a:graphicData uri="http://schemas.openxmlformats.org/drawingml/2006/picture">
+                <pic:pic xmlns:pic="http://schemas.openxmlformats.org/drawingml/2006/picture">
+                  <pic:nvPicPr>
+                    <pic:cNvPr id="0" name="Picture 1"/>
+                    <pic:cNvPicPr>
+                      <a:picLocks noChangeAspect="1" noChangeArrowheads="1"/>
+                    </pic:cNvPicPr>
+                  </pic:nvPicPr>
+                  <pic:blipFill>
+                    <a:blip r:embed="rId16">
+                      <a:extLst>
+                        <a:ext uri="{28A0092B-C50C-407E-A947-70E740481C1C}">
+                          <a14:useLocalDpi xmlns:a14="http://schemas.microsoft.com/office/drawing/2010/main" val="0"/>
+                        </a:ext>
+                      </a:extLst>
+                    </a:blip>
+                    <a:srcRect/>
+                    <a:stretch>
+                      <a:fillRect/>
+                    </a:stretch>
+                  </pic:blipFill>
+                  <pic:spPr bwMode="auto">
+                    <a:xfrm>
+                      <a:off x="0" y="0"/>
+                      <a:ext cx="3044380" cy="4550884"/>
+                    </a:xfrm>
+                    <a:prstGeom prst="rect">
+                      <a:avLst/>
+                    </a:prstGeom>
+                    <a:noFill/>
+                    <a:ln>
+                      <a:noFill/>
+                    </a:ln>
+                  </pic:spPr>
+                </pic:pic>
+              </a:graphicData>
+            </a:graphic>
+          </wp:inline>
+        </w:drawing>
+      </w:r>
+    </w:p>
+    <w:p>
+      <w:pPr>
+        <w:rPr>
+          <w:rFonts w:ascii="Calibri" w:eastAsia="Times New Roman" w:hAnsi="Calibri" w:cs="Calibri"/>
+          <w:sz w:val="20"/>
+          <w:szCs w:val="20"/>
+          <w:lang w:eastAsia="es-CO"/>
+        </w:rPr>
+      </w:pPr>
+    </w:p>
+    <w:p>
+      <w:pPr>
+        <w:rPr>
+          <w:rFonts w:ascii="Calibri" w:eastAsia="Times New Roman" w:hAnsi="Calibri" w:cs="Calibri"/>
+          <w:sz w:val="20"/>
+          <w:szCs w:val="20"/>
+          <w:u w:val="single"/>
+          <w:lang w:eastAsia="es-CO"/>
+        </w:rPr>
+      </w:pPr>
+      <w:r>
+        <w:rPr>
+          <w:rFonts w:ascii="Calibri" w:eastAsia="Times New Roman" w:hAnsi="Calibri" w:cs="Calibri"/>
+          <w:sz w:val="20"/>
+          <w:szCs w:val="20"/>
+          <w:u w:val="single"/>
+          <w:lang w:eastAsia="es-CO"/>
+        </w:rPr>
+        <w:lastRenderedPageBreak/>
+        <w:t>Diagrama de objetos:</w:t>
+      </w:r>
+    </w:p>
+    <w:tbl>
+      <w:tblPr>
+        <w:tblStyle w:val="TableGrid"/>
+        <w:tblW w:w="0" w:type="auto"/>
+        <w:shd w:val="clear" w:color="auto" w:fill="E2EFD9" w:themeFill="accent6" w:themeFillTint="33"/>
+        <w:tblLook w:val="04A0" w:firstRow="1" w:lastRow="0" w:firstColumn="1" w:lastColumn="0" w:noHBand="0" w:noVBand="1"/>
+      </w:tblPr>
+      <w:tblGrid>
+        <w:gridCol w:w="3681"/>
+      </w:tblGrid>
+      <w:tr>
+        <w:trPr>
+          <w:trHeight w:val="280"/>
+        </w:trPr>
+        <w:tc>
+          <w:tcPr>
+            <w:tcW w:w="3681" w:type="dxa"/>
+            <w:shd w:val="clear" w:color="auto" w:fill="E2EFD9" w:themeFill="accent6" w:themeFillTint="33"/>
+          </w:tcPr>
+          <w:p>
+            <w:pPr>
+              <w:jc w:val="center"/>
+              <w:rPr>
+                <w:rFonts w:ascii="Calibri" w:eastAsia="Calibri" w:hAnsi="Calibri" w:cs="Calibri"/>
+                <w:sz w:val="20"/>
+                <w:szCs w:val="20"/>
+              </w:rPr>
+            </w:pPr>
+            <w:r>
+              <w:rPr>
+                <w:rFonts w:ascii="Calibri" w:eastAsia="Calibri" w:hAnsi="Calibri" w:cs="Calibri"/>
+                <w:sz w:val="20"/>
+                <w:szCs w:val="20"/>
+              </w:rPr>
+              <w:t>UserInventory : Inventory</w:t>
+            </w:r>
+          </w:p>
+        </w:tc>
+      </w:tr>
+      <w:tr>
+        <w:trPr>
+          <w:trHeight w:val="979"/>
+        </w:trPr>
+        <w:tc>
+          <w:tcPr>
+            <w:tcW w:w="3681" w:type="dxa"/>
+            <w:shd w:val="clear" w:color="auto" w:fill="E2EFD9" w:themeFill="accent6" w:themeFillTint="33"/>
+          </w:tcPr>
+          <w:p>
+            <w:pPr>
+              <w:rPr>
+                <w:rFonts w:ascii="Calibri" w:eastAsia="Calibri" w:hAnsi="Calibri" w:cs="Calibri"/>
+                <w:sz w:val="20"/>
+                <w:szCs w:val="20"/>
+              </w:rPr>
+            </w:pPr>
+          </w:p>
+          <w:p>
+            <w:pPr>
+              <w:rPr>
+                <w:rFonts w:ascii="Calibri" w:eastAsia="Calibri" w:hAnsi="Calibri" w:cs="Calibri"/>
+                <w:sz w:val="20"/>
+                <w:szCs w:val="20"/>
+                <w:lang w:val="en-US"/>
+              </w:rPr>
+            </w:pPr>
+            <w:r>
+              <w:rPr>
+                <w:rFonts w:ascii="Calibri" w:eastAsia="Calibri" w:hAnsi="Calibri" w:cs="Calibri"/>
+                <w:sz w:val="20"/>
+                <w:szCs w:val="20"/>
+                <w:lang w:val="en-US"/>
+              </w:rPr>
+              <w:t>i</w:t>
+            </w:r>
+            <w:r>
+              <w:rPr>
+                <w:rFonts w:ascii="Calibri" w:eastAsia="Calibri" w:hAnsi="Calibri" w:cs="Calibri"/>
+                <w:sz w:val="20"/>
+                <w:szCs w:val="20"/>
+                <w:lang w:val="en-US"/>
+              </w:rPr>
+              <w:t>nventory = &lt;String, Integer&gt;</w:t>
+            </w:r>
+          </w:p>
+          <w:p>
+            <w:pPr>
+              <w:rPr>
+                <w:rFonts w:ascii="Calibri" w:eastAsia="Calibri" w:hAnsi="Calibri" w:cs="Calibri"/>
+                <w:sz w:val="20"/>
+                <w:szCs w:val="20"/>
+                <w:lang w:val="en-US"/>
+              </w:rPr>
+            </w:pPr>
+            <w:r>
+              <w:rPr>
+                <w:rFonts w:ascii="Calibri" w:eastAsia="Calibri" w:hAnsi="Calibri" w:cs="Calibri"/>
+                <w:sz w:val="20"/>
+                <w:szCs w:val="20"/>
+                <w:lang w:val="en-US"/>
+              </w:rPr>
+              <w:t>fastAccessBars  = Queue&lt;Stack &lt;Integer&gt;&gt;</w:t>
+            </w:r>
+          </w:p>
+        </w:tc>
+      </w:tr>
+    </w:tbl>
+    <w:p>
+      <w:pPr>
+        <w:rPr>
+          <w:rFonts w:ascii="Calibri" w:eastAsia="Calibri" w:hAnsi="Calibri" w:cs="Calibri"/>
+          <w:sz w:val="20"/>
+          <w:szCs w:val="20"/>
+          <w:lang w:val="en-US"/>
+        </w:rPr>
+      </w:pPr>
+    </w:p>
+    <w:p>
+      <w:pPr>
+        <w:rPr>
+          <w:rFonts w:ascii="Calibri" w:eastAsia="Calibri" w:hAnsi="Calibri" w:cs="Calibri"/>
+          <w:sz w:val="20"/>
+          <w:szCs w:val="20"/>
+        </w:rPr>
+      </w:pPr>
+      <w:r>
+        <w:rPr>
+          <w:rFonts w:ascii="Calibri" w:eastAsia="Calibri" w:hAnsi="Calibri" w:cs="Calibri"/>
+          <w:sz w:val="20"/>
+          <w:szCs w:val="20"/>
+        </w:rPr>
+        <w:t>Representación de las estructuras de datos creadas, con contenido dentro:</w:t>
+      </w:r>
+    </w:p>
+    <w:p>
+      <w:pPr>
+        <w:rPr>
+          <w:rFonts w:ascii="Calibri" w:eastAsia="Calibri" w:hAnsi="Calibri" w:cs="Calibri"/>
+          <w:sz w:val="20"/>
+          <w:szCs w:val="20"/>
+        </w:rPr>
+        <w:sectPr>
+          <w:pgSz w:w="11906" w:h="16838"/>
+          <w:pgMar w:top="1440" w:right="1440" w:bottom="1440" w:left="1440" w:header="720" w:footer="720" w:gutter="0"/>
+          <w:cols w:space="720"/>
+          <w:docGrid w:linePitch="360"/>
+        </w:sectPr>
+      </w:pPr>
+    </w:p>
+    <w:p>
+      <w:pPr>
+        <w:rPr>
+          <w:rFonts w:ascii="Calibri" w:eastAsia="Calibri" w:hAnsi="Calibri" w:cs="Calibri"/>
+          <w:sz w:val="20"/>
+          <w:szCs w:val="20"/>
+        </w:rPr>
+      </w:pPr>
+      <w:r>
+        <w:rPr>
+          <w:rFonts w:ascii="Calibri" w:eastAsia="Calibri" w:hAnsi="Calibri" w:cs="Calibri"/>
+          <w:sz w:val="20"/>
+          <w:szCs w:val="20"/>
+        </w:rPr>
+        <w:t>inventory:</w:t>
+      </w:r>
+    </w:p>
+    <w:p>
+      <w:pPr>
+        <w:rPr>
+          <w:rFonts w:ascii="Calibri" w:eastAsia="Calibri" w:hAnsi="Calibri" w:cs="Calibri"/>
+          <w:sz w:val="14"/>
+          <w:szCs w:val="14"/>
+        </w:rPr>
+      </w:pPr>
+      <w:r>
+        <w:rPr>
+          <w:rFonts w:ascii="Calibri" w:eastAsia="Calibri" w:hAnsi="Calibri" w:cs="Calibri"/>
+          <w:sz w:val="14"/>
+          <w:szCs w:val="14"/>
+        </w:rPr>
+        <w:t>key = “lana”</w:t>
+      </w:r>
+      <w:r>
+        <w:rPr>
+          <w:rFonts w:ascii="Calibri" w:eastAsia="Calibri" w:hAnsi="Calibri" w:cs="Calibri"/>
+          <w:sz w:val="14"/>
+          <w:szCs w:val="14"/>
+        </w:rPr>
+        <w:t xml:space="preserve">        </w:t>
+      </w:r>
+      <w:r>
+        <w:rPr>
+          <w:rFonts w:ascii="Calibri" w:eastAsia="Calibri" w:hAnsi="Calibri" w:cs="Calibri"/>
+          <w:sz w:val="14"/>
+          <w:szCs w:val="14"/>
+        </w:rPr>
+        <w:t>key = “piedra”</w:t>
+      </w:r>
+    </w:p>
+    <w:p>
+      <w:pPr>
+        <w:rPr>
+          <w:rFonts w:ascii="Calibri" w:eastAsia="Calibri" w:hAnsi="Calibri" w:cs="Calibri"/>
+          <w:sz w:val="20"/>
+          <w:szCs w:val="20"/>
+        </w:rPr>
+      </w:pPr>
+      <w:r>
+        <w:rPr>
+          <w:rFonts w:eastAsia="Times New Roman" w:cs="Segoe UI"/>
+          <w:noProof/>
+          <w:sz w:val="20"/>
+          <w:szCs w:val="20"/>
+          <w:lang w:val="es-CO" w:eastAsia="es-CO"/>
+        </w:rPr>
+        <w:drawing>
+          <wp:inline distT="0" distB="0" distL="0" distR="0" wp14:anchorId="478202D5" wp14:editId="61B37720">
+            <wp:extent cx="1680296" cy="800141"/>
+            <wp:effectExtent l="0" t="0" r="0" b="0"/>
+            <wp:docPr id="15" name="Picture 15"/>
+            <wp:cNvGraphicFramePr>
+              <a:graphicFrameLocks xmlns:a="http://schemas.openxmlformats.org/drawingml/2006/main" noChangeAspect="1"/>
+            </wp:cNvGraphicFramePr>
+            <a:graphic xmlns:a="http://schemas.openxmlformats.org/drawingml/2006/main">
+              <a:graphicData uri="http://schemas.openxmlformats.org/drawingml/2006/picture">
+                <pic:pic xmlns:pic="http://schemas.openxmlformats.org/drawingml/2006/picture">
+                  <pic:nvPicPr>
+                    <pic:cNvPr id="5" name="hash.png"/>
+                    <pic:cNvPicPr/>
+                  </pic:nvPicPr>
+                  <pic:blipFill>
+                    <a:blip r:embed="rId15">
+                      <a:extLst>
+                        <a:ext uri="{28A0092B-C50C-407E-A947-70E740481C1C}">
+                          <a14:useLocalDpi xmlns:a14="http://schemas.microsoft.com/office/drawing/2010/main" val="0"/>
+                        </a:ext>
+                      </a:extLst>
+                    </a:blip>
+                    <a:stretch>
+                      <a:fillRect/>
+                    </a:stretch>
+                  </pic:blipFill>
+                  <pic:spPr>
+                    <a:xfrm>
+                      <a:off x="0" y="0"/>
+                      <a:ext cx="1680296" cy="800141"/>
+                    </a:xfrm>
+                    <a:prstGeom prst="rect">
+                      <a:avLst/>
+                    </a:prstGeom>
+                  </pic:spPr>
+                </pic:pic>
+              </a:graphicData>
+            </a:graphic>
+          </wp:inline>
+        </w:drawing>
+      </w:r>
+    </w:p>
+    <w:p>
+      <w:pPr>
+        <w:rPr>
+          <w:rFonts w:ascii="Calibri" w:eastAsia="Calibri" w:hAnsi="Calibri" w:cs="Calibri"/>
+          <w:sz w:val="20"/>
+          <w:szCs w:val="20"/>
+          <w:lang w:val="en-US"/>
+        </w:rPr>
+      </w:pPr>
+      <w:r>
+        <w:rPr>
+          <w:rFonts w:ascii="Calibri" w:eastAsia="Calibri" w:hAnsi="Calibri" w:cs="Calibri"/>
+          <w:sz w:val="20"/>
+          <w:szCs w:val="20"/>
+          <w:lang w:val="en-US"/>
+        </w:rPr>
+        <w:t>fastAccessBars</w:t>
+      </w:r>
+      <w:r>
+        <w:rPr>
+          <w:rFonts w:ascii="Calibri" w:eastAsia="Calibri" w:hAnsi="Calibri" w:cs="Calibri"/>
+          <w:sz w:val="20"/>
+          <w:szCs w:val="20"/>
+          <w:lang w:val="en-US"/>
+        </w:rPr>
+        <w:t>:</w:t>
+      </w:r>
+    </w:p>
+    <w:p>
+      <w:pPr>
+        <w:rPr>
+          <w:rFonts w:ascii="Calibri" w:eastAsia="Calibri" w:hAnsi="Calibri" w:cs="Calibri"/>
+          <w:sz w:val="20"/>
+          <w:szCs w:val="20"/>
+        </w:rPr>
+      </w:pPr>
+      <w:r>
+        <w:rPr>
+          <w:rFonts w:eastAsia="Times New Roman" w:cs="Segoe UI"/>
+          <w:noProof/>
+          <w:sz w:val="20"/>
+          <w:szCs w:val="20"/>
+          <w:lang w:val="es-CO" w:eastAsia="es-CO"/>
+        </w:rPr>
+        <w:drawing>
+          <wp:inline distT="0" distB="0" distL="0" distR="0" wp14:anchorId="2E2BCBB5" wp14:editId="41107DBA">
+            <wp:extent cx="2785387" cy="461850"/>
+            <wp:effectExtent l="0" t="0" r="0" b="0"/>
+            <wp:docPr id="16" name="Picture 16"/>
+            <wp:cNvGraphicFramePr>
+              <a:graphicFrameLocks xmlns:a="http://schemas.openxmlformats.org/drawingml/2006/main" noChangeAspect="1"/>
+            </wp:cNvGraphicFramePr>
+            <a:graphic xmlns:a="http://schemas.openxmlformats.org/drawingml/2006/main">
+              <a:graphicData uri="http://schemas.openxmlformats.org/drawingml/2006/picture">
+                <pic:pic xmlns:pic="http://schemas.openxmlformats.org/drawingml/2006/picture">
+                  <pic:nvPicPr>
+                    <pic:cNvPr id="14" name="pila2.png"/>
+                    <pic:cNvPicPr/>
+                  </pic:nvPicPr>
+                  <pic:blipFill>
+                    <a:blip r:embed="rId17">
+                      <a:extLst>
+                        <a:ext uri="{28A0092B-C50C-407E-A947-70E740481C1C}">
+                          <a14:useLocalDpi xmlns:a14="http://schemas.microsoft.com/office/drawing/2010/main" val="0"/>
+                        </a:ext>
+                      </a:extLst>
+                    </a:blip>
+                    <a:stretch>
+                      <a:fillRect/>
+                    </a:stretch>
+                  </pic:blipFill>
+                  <pic:spPr>
+                    <a:xfrm>
+                      <a:off x="0" y="0"/>
+                      <a:ext cx="2785387" cy="461850"/>
+                    </a:xfrm>
+                    <a:prstGeom prst="rect">
+                      <a:avLst/>
+                    </a:prstGeom>
+                  </pic:spPr>
+                </pic:pic>
+              </a:graphicData>
+            </a:graphic>
+          </wp:inline>
+        </w:drawing>
+      </w:r>
+    </w:p>
+    <w:p>
+      <w:pPr>
+        <w:rPr>
+          <w:rFonts w:ascii="Calibri" w:eastAsia="Calibri" w:hAnsi="Calibri" w:cs="Calibri"/>
+          <w:sz w:val="20"/>
+          <w:szCs w:val="20"/>
+        </w:rPr>
+        <w:sectPr>
+          <w:type w:val="continuous"/>
+          <w:pgSz w:w="11906" w:h="16838"/>
+          <w:pgMar w:top="1440" w:right="1440" w:bottom="1440" w:left="1440" w:header="720" w:footer="720" w:gutter="0"/>
+          <w:cols w:num="2" w:space="720"/>
+          <w:docGrid w:linePitch="360"/>
+        </w:sectPr>
+      </w:pPr>
+    </w:p>
+    <w:p>
+      <w:pPr>
+        <w:rPr>
+          <w:rFonts w:ascii="Calibri" w:eastAsia="Calibri" w:hAnsi="Calibri" w:cs="Calibri"/>
+          <w:sz w:val="20"/>
+          <w:szCs w:val="20"/>
+        </w:rPr>
+      </w:pPr>
+    </w:p>
+    <w:p>
+      <w:pPr>
+        <w:rPr>
+          <w:rFonts w:ascii="Calibri" w:eastAsia="Calibri" w:hAnsi="Calibri" w:cs="Calibri"/>
+          <w:sz w:val="20"/>
+          <w:szCs w:val="20"/>
+          <w:u w:val="single"/>
+        </w:rPr>
+      </w:pPr>
+      <w:r>
+        <w:rPr>
+          <w:rFonts w:ascii="Calibri" w:eastAsia="Calibri" w:hAnsi="Calibri" w:cs="Calibri"/>
+          <w:sz w:val="20"/>
+          <w:szCs w:val="20"/>
+          <w:u w:val="single"/>
+        </w:rPr>
+        <w:t>Diseños de los casos de pruebas:</w:t>
+      </w:r>
+    </w:p>
+    <w:bookmarkStart w:id="0" w:name="_MON_1630068477"/>
+    <w:bookmarkEnd w:id="0"/>
+    <w:p>
+      <w:pPr>
+        <w:jc w:val="both"/>
+        <w:rPr>
+          <w:rFonts w:ascii="Calibri" w:eastAsia="Calibri" w:hAnsi="Calibri" w:cs="Calibri"/>
+          <w:sz w:val="20"/>
+          <w:szCs w:val="20"/>
+        </w:rPr>
+      </w:pPr>
+      <w:r>
+        <w:rPr>
+          <w:rFonts w:ascii="Calibri" w:eastAsia="Calibri" w:hAnsi="Calibri" w:cs="Calibri"/>
+          <w:sz w:val="20"/>
+          <w:szCs w:val="20"/>
+        </w:rPr>
+        <w:object w:dxaOrig="6755" w:dyaOrig="3952" w14:anchorId="00BB8E6C">
+          <v:shapetype id="_x0000_t75" coordsize="21600,21600" o:spt="75" o:preferrelative="t" path="m@4@5l@4@11@9@11@9@5xe" filled="f" stroked="f">
+            <v:stroke joinstyle="miter"/>
+            <v:formulas>
+              <v:f eqn="if lineDrawn pixelLineWidth 0"/>
+              <v:f eqn="sum @0 1 0"/>
+              <v:f eqn="sum 0 0 @1"/>
+              <v:f eqn="prod @2 1 2"/>
+              <v:f eqn="prod @3 21600 pixelWidth"/>
+              <v:f eqn="prod @3 21600 pixelHeight"/>
+              <v:f eqn="sum @0 0 1"/>
+              <v:f eqn="prod @6 1 2"/>
+              <v:f eqn="prod @7 21600 pixelWidth"/>
+              <v:f eqn="sum @8 21600 0"/>
+              <v:f eqn="prod @7 21600 pixelHeight"/>
+              <v:f eqn="sum @10 21600 0"/>
+            </v:formulas>
+            <v:path o:extrusionok="f" gradientshapeok="t" o:connecttype="rect"/>
+            <o:lock v:ext="edit" aspectratio="t"/>
+          </v:shapetype>
+          <v:shape id="_x0000_i1051" type="#_x0000_t75" style="width:467.1pt;height:254.9pt" o:ole="">
+            <v:imagedata r:id="rId18" o:title=""/>
+          </v:shape>
+          <o:OLEObject Type="Embed" ProgID="Excel.Sheet.12" ShapeID="_x0000_i1051" DrawAspect="Content" ObjectID="_1630096055" r:id="rId19"/>
+        </w:object>
+      </w:r>
+    </w:p>
+    <w:bookmarkStart w:id="1" w:name="_MON_1630071575"/>
+    <w:bookmarkEnd w:id="1"/>
     <w:p>
       <w:pPr>
         <w:jc w:val="both"/>
@@ -4974,36 +5662,57 @@
       <w:r>
         <w:rPr>
           <w:rFonts w:ascii="Calibri" w:eastAsia="Calibri" w:hAnsi="Calibri" w:cs="Calibri"/>
-          <w:b/>
-          <w:bCs/>
-          <w:sz w:val="20"/>
-          <w:szCs w:val="20"/>
-        </w:rPr>
-        <w:t>Referencias</w:t>
-      </w:r>
-    </w:p>
-    <w:p>
-      <w:pPr>
+          <w:sz w:val="20"/>
+          <w:szCs w:val="20"/>
+        </w:rPr>
+        <w:object w:dxaOrig="6755" w:dyaOrig="2416" w14:anchorId="59AD0AA9">
+          <v:shape id="_x0000_i1059" type="#_x0000_t75" style="width:467.1pt;height:155.85pt" o:ole="">
+            <v:imagedata r:id="rId20" o:title=""/>
+          </v:shape>
+          <o:OLEObject Type="Embed" ProgID="Excel.Sheet.12" ShapeID="_x0000_i1059" DrawAspect="Content" ObjectID="_1630096056" r:id="rId21"/>
+        </w:object>
+      </w:r>
+    </w:p>
+    <w:bookmarkStart w:id="2" w:name="_MON_1630071753"/>
+    <w:bookmarkEnd w:id="2"/>
+    <w:p>
+      <w:pPr>
+        <w:jc w:val="both"/>
         <w:rPr>
           <w:rFonts w:ascii="Calibri" w:eastAsia="Calibri" w:hAnsi="Calibri" w:cs="Calibri"/>
           <w:b/>
           <w:bCs/>
           <w:sz w:val="20"/>
           <w:szCs w:val="20"/>
-          <w:lang w:val="es-CO"/>
-        </w:rPr>
-      </w:pPr>
-      <w:r>
+        </w:rPr>
+      </w:pPr>
+      <w:r>
+        <w:rPr>
+          <w:rFonts w:ascii="Calibri" w:eastAsia="Calibri" w:hAnsi="Calibri" w:cs="Calibri"/>
+          <w:sz w:val="20"/>
+          <w:szCs w:val="20"/>
+        </w:rPr>
+        <w:object w:dxaOrig="6755" w:dyaOrig="3064" w14:anchorId="37F0A838">
+          <v:shape id="_x0000_i1066" type="#_x0000_t75" style="width:467.1pt;height:197.65pt" o:ole="">
+            <v:imagedata r:id="rId22" o:title=""/>
+          </v:shape>
+          <o:OLEObject Type="Embed" ProgID="Excel.Sheet.12" ShapeID="_x0000_i1066" DrawAspect="Content" ObjectID="_1630096057" r:id="rId23"/>
+        </w:object>
+      </w:r>
+      <w:bookmarkStart w:id="3" w:name="_GoBack"/>
+      <w:bookmarkEnd w:id="3"/>
+    </w:p>
+    <w:p>
+      <w:pPr>
+        <w:jc w:val="both"/>
         <w:rPr>
           <w:rFonts w:ascii="Calibri" w:eastAsia="Calibri" w:hAnsi="Calibri" w:cs="Calibri"/>
           <w:b/>
           <w:bCs/>
           <w:sz w:val="20"/>
           <w:szCs w:val="20"/>
-          <w:lang w:val="es-CO"/>
-        </w:rPr>
-        <w:t>Ref.</w:t>
-      </w:r>
+        </w:rPr>
+      </w:pPr>
       <w:r>
         <w:rPr>
           <w:rFonts w:ascii="Calibri" w:eastAsia="Calibri" w:hAnsi="Calibri" w:cs="Calibri"/>
@@ -5011,11 +5720,12 @@
           <w:bCs/>
           <w:sz w:val="20"/>
           <w:szCs w:val="20"/>
-          <w:lang w:val="es-CO"/>
-        </w:rPr>
-        <w:t xml:space="preserve"> </w:t>
-      </w:r>
-      <w:r>
+        </w:rPr>
+        <w:t>Referencias</w:t>
+      </w:r>
+    </w:p>
+    <w:p>
+      <w:pPr>
         <w:rPr>
           <w:rFonts w:ascii="Calibri" w:eastAsia="Calibri" w:hAnsi="Calibri" w:cs="Calibri"/>
           <w:b/>
@@ -5024,8 +5734,7 @@
           <w:szCs w:val="20"/>
           <w:lang w:val="es-CO"/>
         </w:rPr>
-        <w:t>1</w:t>
-      </w:r>
+      </w:pPr>
       <w:r>
         <w:rPr>
           <w:rFonts w:ascii="Calibri" w:eastAsia="Calibri" w:hAnsi="Calibri" w:cs="Calibri"/>
@@ -5035,9 +5744,42 @@
           <w:szCs w:val="20"/>
           <w:lang w:val="es-CO"/>
         </w:rPr>
+        <w:t>Ref.</w:t>
+      </w:r>
+      <w:r>
+        <w:rPr>
+          <w:rFonts w:ascii="Calibri" w:eastAsia="Calibri" w:hAnsi="Calibri" w:cs="Calibri"/>
+          <w:b/>
+          <w:bCs/>
+          <w:sz w:val="20"/>
+          <w:szCs w:val="20"/>
+          <w:lang w:val="es-CO"/>
+        </w:rPr>
+        <w:t xml:space="preserve"> </w:t>
+      </w:r>
+      <w:r>
+        <w:rPr>
+          <w:rFonts w:ascii="Calibri" w:eastAsia="Calibri" w:hAnsi="Calibri" w:cs="Calibri"/>
+          <w:b/>
+          <w:bCs/>
+          <w:sz w:val="20"/>
+          <w:szCs w:val="20"/>
+          <w:lang w:val="es-CO"/>
+        </w:rPr>
+        <w:t>1</w:t>
+      </w:r>
+      <w:r>
+        <w:rPr>
+          <w:rFonts w:ascii="Calibri" w:eastAsia="Calibri" w:hAnsi="Calibri" w:cs="Calibri"/>
+          <w:b/>
+          <w:bCs/>
+          <w:sz w:val="20"/>
+          <w:szCs w:val="20"/>
+          <w:lang w:val="es-CO"/>
+        </w:rPr>
         <w:t xml:space="preserve">: </w:t>
       </w:r>
-      <w:hyperlink r:id="rId16" w:history="1">
+      <w:hyperlink r:id="rId24" w:history="1">
         <w:r>
           <w:rPr>
             <w:rStyle w:val="Hyperlink"/>
@@ -5136,7 +5878,7 @@
         </w:rPr>
         <w:t xml:space="preserve">: </w:t>
       </w:r>
-      <w:hyperlink r:id="rId17" w:history="1">
+      <w:hyperlink r:id="rId25" w:history="1">
         <w:r>
           <w:rPr>
             <w:rStyle w:val="Hyperlink"/>
@@ -5245,7 +5987,7 @@
         </w:rPr>
         <w:t xml:space="preserve"> </w:t>
       </w:r>
-      <w:hyperlink r:id="rId18" w:history="1">
+      <w:hyperlink r:id="rId26" w:history="1">
         <w:r>
           <w:rPr>
             <w:rStyle w:val="Hyperlink"/>
@@ -5256,6 +5998,7 @@
       </w:hyperlink>
     </w:p>
     <w:sectPr>
+      <w:type w:val="continuous"/>
       <w:pgSz w:w="11906" w:h="16838"/>
       <w:pgMar w:top="1440" w:right="1440" w:bottom="1440" w:left="1440" w:header="720" w:footer="720" w:gutter="0"/>
       <w:cols w:space="720"/>
@@ -7598,7 +8341,7 @@
 </file>
 
 <file path=customXml/itemProps1.xml><?xml version="1.0" encoding="utf-8"?>
-<ds:datastoreItem xmlns:ds="http://schemas.openxmlformats.org/officeDocument/2006/customXml" ds:itemID="{7A0B89FD-CCE1-42C2-91D2-0C3BD4C915B5}">
+<ds:datastoreItem xmlns:ds="http://schemas.openxmlformats.org/officeDocument/2006/customXml" ds:itemID="{A98662CD-1237-4E0D-B26E-9A653B3D1F23}">
   <ds:schemaRefs>
     <ds:schemaRef ds:uri="http://schemas.openxmlformats.org/officeDocument/2006/bibliography"/>
   </ds:schemaRefs>

</xml_diff>